<commit_message>
add to lab 7
</commit_message>
<xml_diff>
--- a/U1/Lab 7/Lab report №7.docx
+++ b/U1/Lab 7/Lab report №7.docx
@@ -9,6 +9,7 @@
           <w:rFonts w:cs="Times New Roman"/>
           <w:b/>
           <w:szCs w:val="28"/>
+          <w:lang w:val="en-US"/>
         </w:rPr>
       </w:pPr>
       <w:r>
@@ -25,6 +26,7 @@
           <w:rFonts w:cs="Times New Roman"/>
           <w:b/>
           <w:szCs w:val="28"/>
+          <w:lang w:val="en-US"/>
         </w:rPr>
         <w:t>7</w:t>
       </w:r>
@@ -33,69 +35,2442 @@
       <w:pPr>
         <w:jc w:val="center"/>
         <w:rPr>
+          <w:b/>
+          <w:lang w:val="en-US"/>
+        </w:rPr>
+      </w:pPr>
+      <w:proofErr w:type="spellStart"/>
+      <w:r>
+        <w:rPr>
+          <w:b/>
+          <w:lang w:val="en-US"/>
+        </w:rPr>
+        <w:t>Sadovskaya</w:t>
+      </w:r>
+      <w:proofErr w:type="spellEnd"/>
+      <w:r>
+        <w:rPr>
+          <w:b/>
+          <w:lang w:val="en-US"/>
+        </w:rPr>
+        <w:t xml:space="preserve"> </w:t>
+      </w:r>
+      <w:proofErr w:type="spellStart"/>
+      <w:r>
+        <w:rPr>
+          <w:b/>
+          <w:lang w:val="en-US"/>
+        </w:rPr>
+        <w:t>Veronika</w:t>
+      </w:r>
+      <w:proofErr w:type="spellEnd"/>
+    </w:p>
+    <w:p>
+      <w:pPr>
+        <w:jc w:val="center"/>
+        <w:rPr>
           <w:rFonts w:cs="Times New Roman"/>
           <w:b/>
           <w:szCs w:val="28"/>
           <w:lang w:val="en-US"/>
         </w:rPr>
       </w:pPr>
+    </w:p>
+    <w:p>
+      <w:pPr>
+        <w:rPr>
+          <w:b/>
+          <w:lang w:val="en-US"/>
+        </w:rPr>
+      </w:pPr>
       <w:proofErr w:type="spellStart"/>
       <w:r>
         <w:rPr>
-          <w:rFonts w:cs="Times New Roman"/>
-          <w:b/>
-          <w:szCs w:val="28"/>
-          <w:lang w:val="en-US"/>
-        </w:rPr>
-        <w:t>Sadovskaya</w:t>
+          <w:b/>
+          <w:lang w:val="en-US"/>
+        </w:rPr>
+        <w:t>GitHub</w:t>
       </w:r>
       <w:proofErr w:type="spellEnd"/>
       <w:r>
         <w:rPr>
-          <w:rFonts w:cs="Times New Roman"/>
-          <w:b/>
-          <w:szCs w:val="28"/>
-          <w:lang w:val="en-US"/>
+          <w:b/>
+          <w:lang w:val="en-US"/>
+        </w:rPr>
+        <w:t xml:space="preserve">: </w:t>
+      </w:r>
+      <w:hyperlink r:id="rId6" w:history="1">
+        <w:r>
+          <w:rPr>
+            <w:rStyle w:val="a8"/>
+            <w:b/>
+            <w:lang w:val="en-US"/>
+          </w:rPr>
+          <w:t>https://github.com/sdveronika/DataMola22</w:t>
+        </w:r>
+      </w:hyperlink>
+    </w:p>
+    <w:p>
+      <w:pPr>
+        <w:rPr>
+          <w:b/>
+          <w:lang w:val="en-US"/>
+        </w:rPr>
+      </w:pPr>
+    </w:p>
+    <w:p>
+      <w:r>
+        <w:rPr>
+          <w:b/>
+          <w:lang w:val="en-US"/>
+        </w:rPr>
+        <w:t xml:space="preserve">Data Source - </w:t>
+      </w:r>
+      <w:r>
+        <w:rPr>
+          <w:lang w:val="en"/>
+        </w:rPr>
+        <w:t>this is the script that generated the calendar</w:t>
+      </w:r>
+      <w:r>
+        <w:rPr>
+          <w:lang w:val="en-US"/>
+        </w:rPr>
+        <w:t>.</w:t>
+      </w:r>
+    </w:p>
+    <w:p/>
+    <w:p>
+      <w:pPr>
+        <w:ind w:firstLine="0"/>
+        <w:jc w:val="center"/>
+      </w:pPr>
+      <w:r>
+        <w:rPr>
+          <w:lang w:val="en-US"/>
+        </w:rPr>
+        <w:drawing>
+          <wp:inline distT="0" distB="0" distL="0" distR="0" wp14:anchorId="3543366D" wp14:editId="4F12C406">
+            <wp:extent cx="5167745" cy="270164"/>
+            <wp:effectExtent l="19050" t="19050" r="13970" b="15875"/>
+            <wp:docPr id="18" name="Рисунок 18"/>
+            <wp:cNvGraphicFramePr>
+              <a:graphicFrameLocks xmlns:a="http://schemas.openxmlformats.org/drawingml/2006/main" noChangeAspect="1"/>
+            </wp:cNvGraphicFramePr>
+            <a:graphic xmlns:a="http://schemas.openxmlformats.org/drawingml/2006/main">
+              <a:graphicData uri="http://schemas.openxmlformats.org/drawingml/2006/picture">
+                <pic:pic xmlns:pic="http://schemas.openxmlformats.org/drawingml/2006/picture">
+                  <pic:nvPicPr>
+                    <pic:cNvPr id="0" name=""/>
+                    <pic:cNvPicPr/>
+                  </pic:nvPicPr>
+                  <pic:blipFill>
+                    <a:blip r:embed="rId7"/>
+                    <a:stretch>
+                      <a:fillRect/>
+                    </a:stretch>
+                  </pic:blipFill>
+                  <pic:spPr>
+                    <a:xfrm>
+                      <a:off x="0" y="0"/>
+                      <a:ext cx="5195366" cy="271608"/>
+                    </a:xfrm>
+                    <a:prstGeom prst="rect">
+                      <a:avLst/>
+                    </a:prstGeom>
+                    <a:ln>
+                      <a:solidFill>
+                        <a:schemeClr val="accent1"/>
+                      </a:solidFill>
+                    </a:ln>
+                  </pic:spPr>
+                </pic:pic>
+              </a:graphicData>
+            </a:graphic>
+          </wp:inline>
+        </w:drawing>
+      </w:r>
+    </w:p>
+    <w:p>
+      <w:pPr>
+        <w:ind w:firstLine="0"/>
+        <w:jc w:val="center"/>
+      </w:pPr>
+    </w:p>
+    <w:p>
+      <w:pPr>
+        <w:rPr>
+          <w:b/>
+          <w:lang w:val="en-US" w:eastAsia="ru-RU"/>
+        </w:rPr>
+      </w:pPr>
+      <w:r>
+        <w:rPr>
+          <w:lang w:val="en" w:eastAsia="ru-RU"/>
+        </w:rPr>
+        <w:t xml:space="preserve">Next, an external table was created, which is not included in the </w:t>
+      </w:r>
+      <w:proofErr w:type="spellStart"/>
+      <w:r>
+        <w:rPr>
+          <w:lang w:val="en" w:eastAsia="ru-RU"/>
+        </w:rPr>
+        <w:t>tablespace</w:t>
+      </w:r>
+      <w:proofErr w:type="spellEnd"/>
+      <w:r>
+        <w:rPr>
+          <w:lang w:val="en" w:eastAsia="ru-RU"/>
+        </w:rPr>
+        <w:t>, for overloading data into it</w:t>
+      </w:r>
+      <w:r>
+        <w:rPr>
+          <w:lang w:val="en-US" w:eastAsia="ru-RU"/>
         </w:rPr>
         <w:t xml:space="preserve"> </w:t>
       </w:r>
+      <w:r>
+        <w:rPr>
+          <w:lang w:val="en-US" w:eastAsia="ru-RU"/>
+        </w:rPr>
+        <w:t>–</w:t>
+      </w:r>
+      <w:r>
+        <w:rPr>
+          <w:lang w:val="en-US" w:eastAsia="ru-RU"/>
+        </w:rPr>
+        <w:t xml:space="preserve"> </w:t>
+      </w:r>
+      <w:r>
+        <w:rPr>
+          <w:lang w:val="en-US" w:eastAsia="ru-RU"/>
+        </w:rPr>
+        <w:t xml:space="preserve">it’s </w:t>
+      </w:r>
+      <w:r>
+        <w:rPr>
+          <w:b/>
+          <w:lang w:val="en-US" w:eastAsia="ru-RU"/>
+        </w:rPr>
+        <w:t>Stage</w:t>
+      </w:r>
+      <w:r>
+        <w:rPr>
+          <w:b/>
+          <w:lang w:val="en-US" w:eastAsia="ru-RU"/>
+        </w:rPr>
+        <w:t>.</w:t>
+      </w:r>
+    </w:p>
+    <w:p>
+      <w:pPr>
+        <w:rPr>
+          <w:b/>
+          <w:lang w:val="en-US" w:eastAsia="ru-RU"/>
+        </w:rPr>
+      </w:pPr>
+    </w:p>
+    <w:p>
+      <w:pPr>
+        <w:ind w:firstLine="0"/>
+        <w:jc w:val="center"/>
+        <w:rPr>
+          <w:b/>
+          <w:lang w:eastAsia="ru-RU"/>
+        </w:rPr>
+      </w:pPr>
+      <w:r>
+        <w:rPr>
+          <w:b/>
+          <w:lang w:val="en-US" w:eastAsia="ru-RU"/>
+        </w:rPr>
+        <w:drawing>
+          <wp:inline distT="0" distB="0" distL="0" distR="0" wp14:anchorId="6A20576B" wp14:editId="5BA91717">
+            <wp:extent cx="5112327" cy="415791"/>
+            <wp:effectExtent l="19050" t="19050" r="12700" b="22860"/>
+            <wp:docPr id="21" name="Рисунок 21"/>
+            <wp:cNvGraphicFramePr>
+              <a:graphicFrameLocks xmlns:a="http://schemas.openxmlformats.org/drawingml/2006/main" noChangeAspect="1"/>
+            </wp:cNvGraphicFramePr>
+            <a:graphic xmlns:a="http://schemas.openxmlformats.org/drawingml/2006/main">
+              <a:graphicData uri="http://schemas.openxmlformats.org/drawingml/2006/picture">
+                <pic:pic xmlns:pic="http://schemas.openxmlformats.org/drawingml/2006/picture">
+                  <pic:nvPicPr>
+                    <pic:cNvPr id="0" name=""/>
+                    <pic:cNvPicPr/>
+                  </pic:nvPicPr>
+                  <pic:blipFill>
+                    <a:blip r:embed="rId8"/>
+                    <a:stretch>
+                      <a:fillRect/>
+                    </a:stretch>
+                  </pic:blipFill>
+                  <pic:spPr>
+                    <a:xfrm>
+                      <a:off x="0" y="0"/>
+                      <a:ext cx="5109596" cy="415569"/>
+                    </a:xfrm>
+                    <a:prstGeom prst="rect">
+                      <a:avLst/>
+                    </a:prstGeom>
+                    <a:ln>
+                      <a:solidFill>
+                        <a:schemeClr val="accent1"/>
+                      </a:solidFill>
+                    </a:ln>
+                  </pic:spPr>
+                </pic:pic>
+              </a:graphicData>
+            </a:graphic>
+          </wp:inline>
+        </w:drawing>
+      </w:r>
+    </w:p>
+    <w:p>
+      <w:pPr>
+        <w:ind w:firstLine="0"/>
+        <w:jc w:val="center"/>
+        <w:rPr>
+          <w:b/>
+          <w:lang w:eastAsia="ru-RU"/>
+        </w:rPr>
+      </w:pPr>
+    </w:p>
+    <w:p>
+      <w:pPr>
+        <w:rPr>
+          <w:lang w:val="en-US" w:eastAsia="ru-RU"/>
+        </w:rPr>
+      </w:pPr>
+      <w:r>
+        <w:rPr>
+          <w:lang w:val="en" w:eastAsia="ru-RU"/>
+        </w:rPr>
+        <w:t xml:space="preserve">From it, using the package, the data was divided and placed in </w:t>
+      </w:r>
       <w:proofErr w:type="spellStart"/>
       <w:r>
         <w:rPr>
-          <w:rFonts w:cs="Times New Roman"/>
-          <w:b/>
-          <w:szCs w:val="28"/>
-          <w:lang w:val="en-US"/>
-        </w:rPr>
-        <w:t>Veronika</w:t>
+          <w:lang w:val="en" w:eastAsia="ru-RU"/>
+        </w:rPr>
+        <w:t>cleasing</w:t>
       </w:r>
       <w:proofErr w:type="spellEnd"/>
-    </w:p>
-    <w:p>
-      <w:pPr>
-        <w:jc w:val="center"/>
-        <w:rPr>
-          <w:rFonts w:cs="Times New Roman"/>
-          <w:b/>
-          <w:szCs w:val="28"/>
-          <w:lang w:val="en-US"/>
-        </w:rPr>
-      </w:pPr>
-    </w:p>
-    <w:p>
-      <w:pPr>
-        <w:rPr>
-          <w:b/>
-        </w:rPr>
-      </w:pPr>
-      <w:r>
-        <w:rPr>
-          <w:b/>
-        </w:rPr>
-        <w:t>Task 01: CREATE DW.T_DAYS </w:t>
-      </w:r>
+      <w:r>
+        <w:rPr>
+          <w:lang w:val="en" w:eastAsia="ru-RU"/>
+        </w:rPr>
+        <w:t xml:space="preserve"> tables - this is the </w:t>
+      </w:r>
+      <w:r>
+        <w:rPr>
+          <w:b/>
+          <w:lang w:val="en" w:eastAsia="ru-RU"/>
+        </w:rPr>
+        <w:t>DW</w:t>
+      </w:r>
+      <w:r>
+        <w:rPr>
+          <w:lang w:val="en" w:eastAsia="ru-RU"/>
+        </w:rPr>
+        <w:t>.</w:t>
+      </w:r>
+    </w:p>
+    <w:p>
+      <w:pPr>
+        <w:rPr>
+          <w:lang w:val="en-US" w:eastAsia="ru-RU"/>
+        </w:rPr>
+      </w:pPr>
+    </w:p>
+    <w:p>
+      <w:pPr>
+        <w:ind w:firstLine="0"/>
+        <w:jc w:val="center"/>
+        <w:rPr>
+          <w:lang w:val="en-US" w:eastAsia="ru-RU"/>
+        </w:rPr>
+      </w:pPr>
+      <w:r>
+        <w:rPr>
+          <w:lang w:val="en-US" w:eastAsia="ru-RU"/>
+        </w:rPr>
+        <w:drawing>
+          <wp:inline distT="0" distB="0" distL="0" distR="0" wp14:anchorId="773D8825" wp14:editId="337B9273">
+            <wp:extent cx="5051676" cy="1454728"/>
+            <wp:effectExtent l="19050" t="19050" r="15875" b="12700"/>
+            <wp:docPr id="20" name="Рисунок 20"/>
+            <wp:cNvGraphicFramePr>
+              <a:graphicFrameLocks xmlns:a="http://schemas.openxmlformats.org/drawingml/2006/main" noChangeAspect="1"/>
+            </wp:cNvGraphicFramePr>
+            <a:graphic xmlns:a="http://schemas.openxmlformats.org/drawingml/2006/main">
+              <a:graphicData uri="http://schemas.openxmlformats.org/drawingml/2006/picture">
+                <pic:pic xmlns:pic="http://schemas.openxmlformats.org/drawingml/2006/picture">
+                  <pic:nvPicPr>
+                    <pic:cNvPr id="0" name=""/>
+                    <pic:cNvPicPr/>
+                  </pic:nvPicPr>
+                  <pic:blipFill>
+                    <a:blip r:embed="rId9"/>
+                    <a:stretch>
+                      <a:fillRect/>
+                    </a:stretch>
+                  </pic:blipFill>
+                  <pic:spPr>
+                    <a:xfrm>
+                      <a:off x="0" y="0"/>
+                      <a:ext cx="5112797" cy="1472329"/>
+                    </a:xfrm>
+                    <a:prstGeom prst="rect">
+                      <a:avLst/>
+                    </a:prstGeom>
+                    <a:ln>
+                      <a:solidFill>
+                        <a:schemeClr val="accent1"/>
+                      </a:solidFill>
+                    </a:ln>
+                  </pic:spPr>
+                </pic:pic>
+              </a:graphicData>
+            </a:graphic>
+          </wp:inline>
+        </w:drawing>
+      </w:r>
+    </w:p>
+    <w:p>
+      <w:pPr>
+        <w:ind w:firstLine="0"/>
+        <w:jc w:val="center"/>
+        <w:rPr>
+          <w:lang w:eastAsia="ru-RU"/>
+        </w:rPr>
+      </w:pPr>
+      <w:r>
+        <w:rPr>
+          <w:lang w:eastAsia="ru-RU"/>
+        </w:rPr>
+        <w:drawing>
+          <wp:inline distT="0" distB="0" distL="0" distR="0" wp14:anchorId="0D46CFDF" wp14:editId="78C2AE71">
+            <wp:extent cx="5049282" cy="2202873"/>
+            <wp:effectExtent l="19050" t="19050" r="18415" b="26035"/>
+            <wp:docPr id="23" name="Рисунок 23"/>
+            <wp:cNvGraphicFramePr>
+              <a:graphicFrameLocks xmlns:a="http://schemas.openxmlformats.org/drawingml/2006/main" noChangeAspect="1"/>
+            </wp:cNvGraphicFramePr>
+            <a:graphic xmlns:a="http://schemas.openxmlformats.org/drawingml/2006/main">
+              <a:graphicData uri="http://schemas.openxmlformats.org/drawingml/2006/picture">
+                <pic:pic xmlns:pic="http://schemas.openxmlformats.org/drawingml/2006/picture">
+                  <pic:nvPicPr>
+                    <pic:cNvPr id="0" name=""/>
+                    <pic:cNvPicPr/>
+                  </pic:nvPicPr>
+                  <pic:blipFill>
+                    <a:blip r:embed="rId10"/>
+                    <a:stretch>
+                      <a:fillRect/>
+                    </a:stretch>
+                  </pic:blipFill>
+                  <pic:spPr>
+                    <a:xfrm>
+                      <a:off x="0" y="0"/>
+                      <a:ext cx="5046987" cy="2201872"/>
+                    </a:xfrm>
+                    <a:prstGeom prst="rect">
+                      <a:avLst/>
+                    </a:prstGeom>
+                    <a:ln>
+                      <a:solidFill>
+                        <a:schemeClr val="accent1"/>
+                      </a:solidFill>
+                    </a:ln>
+                  </pic:spPr>
+                </pic:pic>
+              </a:graphicData>
+            </a:graphic>
+          </wp:inline>
+        </w:drawing>
+      </w:r>
+    </w:p>
+    <w:p>
+      <w:pPr>
+        <w:ind w:firstLine="0"/>
+        <w:jc w:val="center"/>
+        <w:rPr>
+          <w:lang w:eastAsia="ru-RU"/>
+        </w:rPr>
+      </w:pPr>
+    </w:p>
+    <w:p>
+      <w:pPr>
+        <w:rPr>
+          <w:lang w:val="en-US" w:eastAsia="ru-RU"/>
+        </w:rPr>
+      </w:pPr>
+      <w:r>
+        <w:rPr>
+          <w:lang w:val="en" w:eastAsia="ru-RU"/>
+        </w:rPr>
+        <w:t xml:space="preserve">Further, from </w:t>
+      </w:r>
+      <w:proofErr w:type="spellStart"/>
+      <w:r>
+        <w:rPr>
+          <w:lang w:val="en" w:eastAsia="ru-RU"/>
+        </w:rPr>
+        <w:t>clea</w:t>
+      </w:r>
+      <w:proofErr w:type="spellEnd"/>
+      <w:r>
+        <w:rPr>
+          <w:lang w:val="en-US" w:eastAsia="ru-RU"/>
+        </w:rPr>
+        <w:t>n</w:t>
+      </w:r>
+      <w:r>
+        <w:rPr>
+          <w:lang w:val="en" w:eastAsia="ru-RU"/>
+        </w:rPr>
+        <w:t>sing tables, the following tables were filled</w:t>
+      </w:r>
+      <w:r>
+        <w:rPr>
+          <w:lang w:val="en-US" w:eastAsia="ru-RU"/>
+        </w:rPr>
+        <w:t>.</w:t>
+      </w:r>
+    </w:p>
+    <w:p>
+      <w:pPr>
+        <w:rPr>
+          <w:lang w:val="en-US" w:eastAsia="ru-RU"/>
+        </w:rPr>
+      </w:pPr>
+    </w:p>
+    <w:p>
+      <w:pPr>
+        <w:ind w:firstLine="0"/>
+        <w:rPr>
+          <w:b/>
+          <w:lang w:val="en-US"/>
+        </w:rPr>
+      </w:pPr>
       <w:bookmarkStart w:id="0" w:name="_GoBack"/>
       <w:bookmarkEnd w:id="0"/>
+    </w:p>
+    <w:p>
+      <w:pPr>
+        <w:rPr>
+          <w:b/>
+        </w:rPr>
+      </w:pPr>
+      <w:r>
+        <w:rPr>
+          <w:b/>
+          <w:lang w:val="en-US"/>
+        </w:rPr>
+        <w:lastRenderedPageBreak/>
+        <w:t xml:space="preserve">Task 01: CREATE </w:t>
+      </w:r>
+      <w:r>
+        <w:rPr>
+          <w:b/>
+          <w:lang w:val="en-US"/>
+        </w:rPr>
+        <w:t>DW.T</w:t>
+      </w:r>
+      <w:r>
+        <w:rPr>
+          <w:b/>
+          <w:lang w:val="en-US"/>
+        </w:rPr>
+        <w:t>_DAYS</w:t>
+      </w:r>
+      <w:r>
+        <w:rPr>
+          <w:b/>
+          <w:lang w:val="en-US"/>
+        </w:rPr>
+        <w:t> </w:t>
+      </w:r>
+    </w:p>
+    <w:p>
+      <w:pPr>
+        <w:rPr>
+          <w:b/>
+        </w:rPr>
+      </w:pPr>
+    </w:p>
+    <w:p>
+      <w:pPr>
+        <w:ind w:firstLine="0"/>
+        <w:jc w:val="center"/>
+      </w:pPr>
+      <w:r>
+        <w:drawing>
+          <wp:inline distT="0" distB="0" distL="0" distR="0" wp14:anchorId="7647DF18" wp14:editId="3E46A3D4">
+            <wp:extent cx="4746939" cy="1565329"/>
+            <wp:effectExtent l="19050" t="19050" r="15875" b="15875"/>
+            <wp:docPr id="1" name="Рисунок 1"/>
+            <wp:cNvGraphicFramePr>
+              <a:graphicFrameLocks xmlns:a="http://schemas.openxmlformats.org/drawingml/2006/main" noChangeAspect="1"/>
+            </wp:cNvGraphicFramePr>
+            <a:graphic xmlns:a="http://schemas.openxmlformats.org/drawingml/2006/main">
+              <a:graphicData uri="http://schemas.openxmlformats.org/drawingml/2006/picture">
+                <pic:pic xmlns:pic="http://schemas.openxmlformats.org/drawingml/2006/picture">
+                  <pic:nvPicPr>
+                    <pic:cNvPr id="0" name=""/>
+                    <pic:cNvPicPr/>
+                  </pic:nvPicPr>
+                  <pic:blipFill>
+                    <a:blip r:embed="rId11"/>
+                    <a:stretch>
+                      <a:fillRect/>
+                    </a:stretch>
+                  </pic:blipFill>
+                  <pic:spPr>
+                    <a:xfrm>
+                      <a:off x="0" y="0"/>
+                      <a:ext cx="4744863" cy="1564644"/>
+                    </a:xfrm>
+                    <a:prstGeom prst="rect">
+                      <a:avLst/>
+                    </a:prstGeom>
+                    <a:ln>
+                      <a:solidFill>
+                        <a:schemeClr val="accent1"/>
+                      </a:solidFill>
+                    </a:ln>
+                  </pic:spPr>
+                </pic:pic>
+              </a:graphicData>
+            </a:graphic>
+          </wp:inline>
+        </w:drawing>
+      </w:r>
+    </w:p>
+    <w:p>
+      <w:pPr>
+        <w:ind w:firstLine="0"/>
+        <w:jc w:val="center"/>
+        <w:rPr>
+          <w:lang w:val="en-US"/>
+        </w:rPr>
+      </w:pPr>
+      <w:r>
+        <w:rPr>
+          <w:lang w:val="en-US"/>
+        </w:rPr>
+        <w:t>Figure</w:t>
+      </w:r>
+      <w:r>
+        <w:rPr>
+          <w:lang w:val="en-US"/>
+        </w:rPr>
+        <w:t xml:space="preserve"> </w:t>
+      </w:r>
+      <w:r>
+        <w:fldChar w:fldCharType="begin"/>
+      </w:r>
+      <w:r>
+        <w:rPr>
+          <w:lang w:val="en-US"/>
+        </w:rPr>
+        <w:instrText xml:space="preserve"> SEQ </w:instrText>
+      </w:r>
+      <w:r>
+        <w:instrText>Рисунок</w:instrText>
+      </w:r>
+      <w:r>
+        <w:rPr>
+          <w:lang w:val="en-US"/>
+        </w:rPr>
+        <w:instrText xml:space="preserve"> \* ARABIC </w:instrText>
+      </w:r>
+      <w:r>
+        <w:fldChar w:fldCharType="separate"/>
+      </w:r>
+      <w:r>
+        <w:rPr>
+          <w:noProof/>
+          <w:lang w:val="en-US"/>
+        </w:rPr>
+        <w:t>1</w:t>
+      </w:r>
+      <w:r>
+        <w:fldChar w:fldCharType="end"/>
+      </w:r>
+      <w:r>
+        <w:rPr>
+          <w:lang w:val="en-US"/>
+        </w:rPr>
+        <w:t xml:space="preserve">.1 – Create table </w:t>
+      </w:r>
+      <w:proofErr w:type="spellStart"/>
+      <w:r>
+        <w:rPr>
+          <w:lang w:val="en-US"/>
+        </w:rPr>
+        <w:t>t_days</w:t>
+      </w:r>
+      <w:proofErr w:type="spellEnd"/>
+    </w:p>
+    <w:p>
+      <w:pPr>
+        <w:ind w:firstLine="0"/>
+        <w:jc w:val="center"/>
+        <w:rPr>
+          <w:lang w:val="en-US"/>
+        </w:rPr>
+      </w:pPr>
+    </w:p>
+    <w:p>
+      <w:pPr>
+        <w:ind w:firstLine="0"/>
+        <w:jc w:val="center"/>
+      </w:pPr>
+      <w:r>
+        <w:drawing>
+          <wp:inline distT="0" distB="0" distL="0" distR="0" wp14:anchorId="0D6B5F46" wp14:editId="6B32B39A">
+            <wp:extent cx="3377068" cy="3866928"/>
+            <wp:effectExtent l="19050" t="19050" r="13970" b="19685"/>
+            <wp:docPr id="2" name="Рисунок 2"/>
+            <wp:cNvGraphicFramePr>
+              <a:graphicFrameLocks xmlns:a="http://schemas.openxmlformats.org/drawingml/2006/main" noChangeAspect="1"/>
+            </wp:cNvGraphicFramePr>
+            <a:graphic xmlns:a="http://schemas.openxmlformats.org/drawingml/2006/main">
+              <a:graphicData uri="http://schemas.openxmlformats.org/drawingml/2006/picture">
+                <pic:pic xmlns:pic="http://schemas.openxmlformats.org/drawingml/2006/picture">
+                  <pic:nvPicPr>
+                    <pic:cNvPr id="0" name=""/>
+                    <pic:cNvPicPr/>
+                  </pic:nvPicPr>
+                  <pic:blipFill>
+                    <a:blip r:embed="rId12"/>
+                    <a:stretch>
+                      <a:fillRect/>
+                    </a:stretch>
+                  </pic:blipFill>
+                  <pic:spPr>
+                    <a:xfrm>
+                      <a:off x="0" y="0"/>
+                      <a:ext cx="3374357" cy="3863823"/>
+                    </a:xfrm>
+                    <a:prstGeom prst="rect">
+                      <a:avLst/>
+                    </a:prstGeom>
+                    <a:ln>
+                      <a:solidFill>
+                        <a:schemeClr val="accent1"/>
+                      </a:solidFill>
+                    </a:ln>
+                  </pic:spPr>
+                </pic:pic>
+              </a:graphicData>
+            </a:graphic>
+          </wp:inline>
+        </w:drawing>
+      </w:r>
+    </w:p>
+    <w:p>
+      <w:pPr>
+        <w:ind w:firstLine="0"/>
+        <w:jc w:val="center"/>
+        <w:rPr>
+          <w:lang w:val="en-US"/>
+        </w:rPr>
+      </w:pPr>
+      <w:r>
+        <w:rPr>
+          <w:lang w:val="en-US"/>
+        </w:rPr>
+        <w:t>Figure</w:t>
+      </w:r>
+      <w:r>
+        <w:rPr>
+          <w:lang w:val="en-US"/>
+        </w:rPr>
+        <w:t xml:space="preserve"> </w:t>
+      </w:r>
+      <w:r>
+        <w:rPr>
+          <w:lang w:val="en-US"/>
+        </w:rPr>
+        <w:t>1</w:t>
+      </w:r>
+      <w:r>
+        <w:rPr>
+          <w:lang w:val="en-US"/>
+        </w:rPr>
+        <w:t xml:space="preserve">.2 – Populate table </w:t>
+      </w:r>
+      <w:proofErr w:type="spellStart"/>
+      <w:r>
+        <w:rPr>
+          <w:lang w:val="en-US"/>
+        </w:rPr>
+        <w:t>t_days</w:t>
+      </w:r>
+      <w:proofErr w:type="spellEnd"/>
+      <w:r>
+        <w:rPr>
+          <w:lang w:val="en-US"/>
+        </w:rPr>
+        <w:t xml:space="preserve"> </w:t>
+      </w:r>
+    </w:p>
+    <w:p>
+      <w:pPr>
+        <w:ind w:firstLine="0"/>
+        <w:jc w:val="center"/>
+      </w:pPr>
+      <w:r>
+        <w:rPr>
+          <w:lang w:val="en-US"/>
+        </w:rPr>
+        <w:drawing>
+          <wp:inline distT="0" distB="0" distL="0" distR="0" wp14:anchorId="13211D79" wp14:editId="78746E9D">
+            <wp:extent cx="3874576" cy="2188222"/>
+            <wp:effectExtent l="19050" t="19050" r="12065" b="21590"/>
+            <wp:docPr id="3" name="Рисунок 3"/>
+            <wp:cNvGraphicFramePr>
+              <a:graphicFrameLocks xmlns:a="http://schemas.openxmlformats.org/drawingml/2006/main" noChangeAspect="1"/>
+            </wp:cNvGraphicFramePr>
+            <a:graphic xmlns:a="http://schemas.openxmlformats.org/drawingml/2006/main">
+              <a:graphicData uri="http://schemas.openxmlformats.org/drawingml/2006/picture">
+                <pic:pic xmlns:pic="http://schemas.openxmlformats.org/drawingml/2006/picture">
+                  <pic:nvPicPr>
+                    <pic:cNvPr id="0" name=""/>
+                    <pic:cNvPicPr/>
+                  </pic:nvPicPr>
+                  <pic:blipFill>
+                    <a:blip r:embed="rId13"/>
+                    <a:stretch>
+                      <a:fillRect/>
+                    </a:stretch>
+                  </pic:blipFill>
+                  <pic:spPr>
+                    <a:xfrm>
+                      <a:off x="0" y="0"/>
+                      <a:ext cx="3872506" cy="2187053"/>
+                    </a:xfrm>
+                    <a:prstGeom prst="rect">
+                      <a:avLst/>
+                    </a:prstGeom>
+                    <a:ln>
+                      <a:solidFill>
+                        <a:schemeClr val="accent1"/>
+                      </a:solidFill>
+                    </a:ln>
+                  </pic:spPr>
+                </pic:pic>
+              </a:graphicData>
+            </a:graphic>
+          </wp:inline>
+        </w:drawing>
+      </w:r>
+    </w:p>
+    <w:p>
+      <w:pPr>
+        <w:ind w:firstLine="0"/>
+        <w:jc w:val="center"/>
+        <w:rPr>
+          <w:lang w:val="en-US"/>
+        </w:rPr>
+      </w:pPr>
+      <w:r>
+        <w:rPr>
+          <w:lang w:val="en-US"/>
+        </w:rPr>
+        <w:t>Figure</w:t>
+      </w:r>
+      <w:r>
+        <w:rPr>
+          <w:lang w:val="en-US"/>
+        </w:rPr>
+        <w:t xml:space="preserve"> </w:t>
+      </w:r>
+      <w:r>
+        <w:rPr>
+          <w:lang w:val="en-US"/>
+        </w:rPr>
+        <w:t>1</w:t>
+      </w:r>
+      <w:r>
+        <w:rPr>
+          <w:lang w:val="en-US"/>
+        </w:rPr>
+        <w:t xml:space="preserve">.3 – Select from table </w:t>
+      </w:r>
+      <w:proofErr w:type="spellStart"/>
+      <w:r>
+        <w:rPr>
+          <w:lang w:val="en-US"/>
+        </w:rPr>
+        <w:t>t_days</w:t>
+      </w:r>
+      <w:proofErr w:type="spellEnd"/>
+    </w:p>
+    <w:p>
+      <w:pPr>
+        <w:ind w:firstLine="0"/>
+        <w:jc w:val="center"/>
+        <w:rPr>
+          <w:lang w:val="en-US"/>
+        </w:rPr>
+      </w:pPr>
+    </w:p>
+    <w:p>
+      <w:pPr>
+        <w:rPr>
+          <w:b/>
+        </w:rPr>
+      </w:pPr>
+      <w:r>
+        <w:rPr>
+          <w:b/>
+          <w:lang w:val="en-US"/>
+        </w:rPr>
+        <w:t>Task 0</w:t>
+      </w:r>
+      <w:r>
+        <w:rPr>
+          <w:b/>
+          <w:lang w:val="en-US"/>
+        </w:rPr>
+        <w:t>2</w:t>
+      </w:r>
+      <w:r>
+        <w:rPr>
+          <w:b/>
+          <w:lang w:val="en-US"/>
+        </w:rPr>
+        <w:t>: CREATE DW.T</w:t>
+      </w:r>
+      <w:r>
+        <w:rPr>
+          <w:b/>
+          <w:lang w:val="en-US"/>
+        </w:rPr>
+        <w:t>_</w:t>
+      </w:r>
+      <w:r>
+        <w:rPr>
+          <w:b/>
+          <w:lang w:val="en-US"/>
+        </w:rPr>
+        <w:t>WEEKS</w:t>
+      </w:r>
+      <w:r>
+        <w:rPr>
+          <w:b/>
+          <w:lang w:val="en-US"/>
+        </w:rPr>
+        <w:t> </w:t>
+      </w:r>
+    </w:p>
+    <w:p>
+      <w:pPr>
+        <w:rPr>
+          <w:b/>
+        </w:rPr>
+      </w:pPr>
+    </w:p>
+    <w:p>
+      <w:pPr>
+        <w:ind w:firstLine="0"/>
+        <w:jc w:val="center"/>
+      </w:pPr>
+      <w:r>
+        <w:rPr>
+          <w:lang w:val="en-US"/>
+        </w:rPr>
+        <w:drawing>
+          <wp:inline distT="0" distB="0" distL="0" distR="0" wp14:anchorId="090451A5" wp14:editId="05BCD0E8">
+            <wp:extent cx="4460122" cy="1435304"/>
+            <wp:effectExtent l="19050" t="19050" r="17145" b="12700"/>
+            <wp:docPr id="4" name="Рисунок 4"/>
+            <wp:cNvGraphicFramePr>
+              <a:graphicFrameLocks xmlns:a="http://schemas.openxmlformats.org/drawingml/2006/main" noChangeAspect="1"/>
+            </wp:cNvGraphicFramePr>
+            <a:graphic xmlns:a="http://schemas.openxmlformats.org/drawingml/2006/main">
+              <a:graphicData uri="http://schemas.openxmlformats.org/drawingml/2006/picture">
+                <pic:pic xmlns:pic="http://schemas.openxmlformats.org/drawingml/2006/picture">
+                  <pic:nvPicPr>
+                    <pic:cNvPr id="0" name=""/>
+                    <pic:cNvPicPr/>
+                  </pic:nvPicPr>
+                  <pic:blipFill>
+                    <a:blip r:embed="rId14"/>
+                    <a:stretch>
+                      <a:fillRect/>
+                    </a:stretch>
+                  </pic:blipFill>
+                  <pic:spPr>
+                    <a:xfrm>
+                      <a:off x="0" y="0"/>
+                      <a:ext cx="4474390" cy="1439896"/>
+                    </a:xfrm>
+                    <a:prstGeom prst="rect">
+                      <a:avLst/>
+                    </a:prstGeom>
+                    <a:ln>
+                      <a:solidFill>
+                        <a:schemeClr val="accent1"/>
+                      </a:solidFill>
+                    </a:ln>
+                  </pic:spPr>
+                </pic:pic>
+              </a:graphicData>
+            </a:graphic>
+          </wp:inline>
+        </w:drawing>
+      </w:r>
+    </w:p>
+    <w:p>
+      <w:pPr>
+        <w:ind w:firstLine="0"/>
+        <w:jc w:val="center"/>
+        <w:rPr>
+          <w:lang w:val="en-US"/>
+        </w:rPr>
+      </w:pPr>
+      <w:r>
+        <w:rPr>
+          <w:lang w:val="en-US"/>
+        </w:rPr>
+        <w:t>Figure</w:t>
+      </w:r>
+      <w:r>
+        <w:rPr>
+          <w:lang w:val="en-US"/>
+        </w:rPr>
+        <w:t xml:space="preserve"> </w:t>
+      </w:r>
+      <w:r>
+        <w:t>2</w:t>
+      </w:r>
+      <w:r>
+        <w:rPr>
+          <w:lang w:val="en-US"/>
+        </w:rPr>
+        <w:t xml:space="preserve">.1 – Create </w:t>
+      </w:r>
+      <w:r>
+        <w:rPr>
+          <w:lang w:val="en-US"/>
+        </w:rPr>
+        <w:t xml:space="preserve">table </w:t>
+      </w:r>
+      <w:proofErr w:type="spellStart"/>
+      <w:r>
+        <w:rPr>
+          <w:lang w:val="en-US"/>
+        </w:rPr>
+        <w:t>t_weeks</w:t>
+      </w:r>
+      <w:proofErr w:type="spellEnd"/>
+    </w:p>
+    <w:p>
+      <w:pPr>
+        <w:ind w:firstLine="0"/>
+        <w:jc w:val="center"/>
+        <w:rPr>
+          <w:lang w:val="en-US"/>
+        </w:rPr>
+      </w:pPr>
+    </w:p>
+    <w:p>
+      <w:pPr>
+        <w:ind w:firstLine="0"/>
+        <w:jc w:val="center"/>
+      </w:pPr>
+      <w:r>
+        <w:rPr>
+          <w:lang w:val="en-US"/>
+        </w:rPr>
+        <w:drawing>
+          <wp:inline distT="0" distB="0" distL="0" distR="0" wp14:anchorId="7D18DD4B" wp14:editId="3DEE7CB5">
+            <wp:extent cx="3172691" cy="2981132"/>
+            <wp:effectExtent l="19050" t="19050" r="27940" b="10160"/>
+            <wp:docPr id="5" name="Рисунок 5"/>
+            <wp:cNvGraphicFramePr>
+              <a:graphicFrameLocks xmlns:a="http://schemas.openxmlformats.org/drawingml/2006/main" noChangeAspect="1"/>
+            </wp:cNvGraphicFramePr>
+            <a:graphic xmlns:a="http://schemas.openxmlformats.org/drawingml/2006/main">
+              <a:graphicData uri="http://schemas.openxmlformats.org/drawingml/2006/picture">
+                <pic:pic xmlns:pic="http://schemas.openxmlformats.org/drawingml/2006/picture">
+                  <pic:nvPicPr>
+                    <pic:cNvPr id="0" name=""/>
+                    <pic:cNvPicPr/>
+                  </pic:nvPicPr>
+                  <pic:blipFill>
+                    <a:blip r:embed="rId15"/>
+                    <a:stretch>
+                      <a:fillRect/>
+                    </a:stretch>
+                  </pic:blipFill>
+                  <pic:spPr>
+                    <a:xfrm>
+                      <a:off x="0" y="0"/>
+                      <a:ext cx="3174490" cy="2982822"/>
+                    </a:xfrm>
+                    <a:prstGeom prst="rect">
+                      <a:avLst/>
+                    </a:prstGeom>
+                    <a:ln>
+                      <a:solidFill>
+                        <a:schemeClr val="accent1"/>
+                      </a:solidFill>
+                    </a:ln>
+                  </pic:spPr>
+                </pic:pic>
+              </a:graphicData>
+            </a:graphic>
+          </wp:inline>
+        </w:drawing>
+      </w:r>
+    </w:p>
+    <w:p>
+      <w:pPr>
+        <w:ind w:firstLine="0"/>
+        <w:jc w:val="center"/>
+      </w:pPr>
+      <w:r>
+        <w:rPr>
+          <w:lang w:val="en-US"/>
+        </w:rPr>
+        <w:t>Figure</w:t>
+      </w:r>
+      <w:r>
+        <w:rPr>
+          <w:lang w:val="en-US"/>
+        </w:rPr>
+        <w:t xml:space="preserve"> </w:t>
+      </w:r>
+      <w:r>
+        <w:fldChar w:fldCharType="begin"/>
+      </w:r>
+      <w:r>
+        <w:rPr>
+          <w:lang w:val="en-US"/>
+        </w:rPr>
+        <w:instrText xml:space="preserve"> SEQ </w:instrText>
+      </w:r>
+      <w:r>
+        <w:instrText>Рисунок</w:instrText>
+      </w:r>
+      <w:r>
+        <w:rPr>
+          <w:lang w:val="en-US"/>
+        </w:rPr>
+        <w:instrText xml:space="preserve"> \* ARABIC </w:instrText>
+      </w:r>
+      <w:r>
+        <w:fldChar w:fldCharType="separate"/>
+      </w:r>
+      <w:r>
+        <w:rPr>
+          <w:noProof/>
+          <w:lang w:val="en-US"/>
+        </w:rPr>
+        <w:t>2</w:t>
+      </w:r>
+      <w:r>
+        <w:fldChar w:fldCharType="end"/>
+      </w:r>
+      <w:r>
+        <w:rPr>
+          <w:lang w:val="en-US"/>
+        </w:rPr>
+        <w:t>.2 – Populate table t_</w:t>
+      </w:r>
+      <w:r>
+        <w:rPr>
+          <w:lang w:val="en-US"/>
+        </w:rPr>
+        <w:t xml:space="preserve"> </w:t>
+      </w:r>
+      <w:r>
+        <w:rPr>
+          <w:lang w:val="en-US"/>
+        </w:rPr>
+        <w:t>weeks</w:t>
+      </w:r>
+    </w:p>
+    <w:p>
+      <w:pPr>
+        <w:ind w:firstLine="0"/>
+        <w:jc w:val="center"/>
+      </w:pPr>
+    </w:p>
+    <w:p>
+      <w:pPr>
+        <w:ind w:firstLine="0"/>
+        <w:jc w:val="center"/>
+      </w:pPr>
+      <w:r>
+        <w:rPr>
+          <w:lang w:val="en-US"/>
+        </w:rPr>
+        <w:drawing>
+          <wp:inline distT="0" distB="0" distL="0" distR="0" wp14:anchorId="01330C57" wp14:editId="1E6D1E41">
+            <wp:extent cx="4102796" cy="2756785"/>
+            <wp:effectExtent l="19050" t="19050" r="12065" b="24765"/>
+            <wp:docPr id="6" name="Рисунок 6"/>
+            <wp:cNvGraphicFramePr>
+              <a:graphicFrameLocks xmlns:a="http://schemas.openxmlformats.org/drawingml/2006/main" noChangeAspect="1"/>
+            </wp:cNvGraphicFramePr>
+            <a:graphic xmlns:a="http://schemas.openxmlformats.org/drawingml/2006/main">
+              <a:graphicData uri="http://schemas.openxmlformats.org/drawingml/2006/picture">
+                <pic:pic xmlns:pic="http://schemas.openxmlformats.org/drawingml/2006/picture">
+                  <pic:nvPicPr>
+                    <pic:cNvPr id="0" name=""/>
+                    <pic:cNvPicPr/>
+                  </pic:nvPicPr>
+                  <pic:blipFill>
+                    <a:blip r:embed="rId16"/>
+                    <a:stretch>
+                      <a:fillRect/>
+                    </a:stretch>
+                  </pic:blipFill>
+                  <pic:spPr>
+                    <a:xfrm>
+                      <a:off x="0" y="0"/>
+                      <a:ext cx="4103542" cy="2757287"/>
+                    </a:xfrm>
+                    <a:prstGeom prst="rect">
+                      <a:avLst/>
+                    </a:prstGeom>
+                    <a:ln>
+                      <a:solidFill>
+                        <a:schemeClr val="accent1"/>
+                      </a:solidFill>
+                    </a:ln>
+                  </pic:spPr>
+                </pic:pic>
+              </a:graphicData>
+            </a:graphic>
+          </wp:inline>
+        </w:drawing>
+      </w:r>
+    </w:p>
+    <w:p>
+      <w:pPr>
+        <w:ind w:firstLine="0"/>
+        <w:jc w:val="center"/>
+        <w:rPr>
+          <w:lang w:val="en-US"/>
+        </w:rPr>
+      </w:pPr>
+      <w:r>
+        <w:rPr>
+          <w:lang w:val="en-US"/>
+        </w:rPr>
+        <w:t>Figure</w:t>
+      </w:r>
+      <w:r>
+        <w:rPr>
+          <w:lang w:val="en-US"/>
+        </w:rPr>
+        <w:t xml:space="preserve"> </w:t>
+      </w:r>
+      <w:r>
+        <w:rPr>
+          <w:lang w:val="en-US"/>
+        </w:rPr>
+        <w:t>2</w:t>
+      </w:r>
+      <w:r>
+        <w:rPr>
+          <w:lang w:val="en-US"/>
+        </w:rPr>
+        <w:t>.3 – Select from table t_</w:t>
+      </w:r>
+      <w:r>
+        <w:rPr>
+          <w:lang w:val="en-US"/>
+        </w:rPr>
+        <w:t xml:space="preserve"> </w:t>
+      </w:r>
+      <w:r>
+        <w:rPr>
+          <w:lang w:val="en-US"/>
+        </w:rPr>
+        <w:t>weeks</w:t>
+      </w:r>
+    </w:p>
+    <w:p>
+      <w:pPr>
+        <w:rPr>
+          <w:b/>
+          <w:lang w:val="en-US"/>
+        </w:rPr>
+      </w:pPr>
+      <w:r>
+        <w:rPr>
+          <w:b/>
+          <w:lang w:val="en-US"/>
+        </w:rPr>
+        <w:lastRenderedPageBreak/>
+        <w:t>Task 0</w:t>
+      </w:r>
+      <w:r>
+        <w:rPr>
+          <w:b/>
+          <w:lang w:val="en-US"/>
+        </w:rPr>
+        <w:t>3</w:t>
+      </w:r>
+      <w:r>
+        <w:rPr>
+          <w:b/>
+          <w:lang w:val="en-US"/>
+        </w:rPr>
+        <w:t>: CREATE DW.T</w:t>
+      </w:r>
+      <w:r>
+        <w:rPr>
+          <w:b/>
+          <w:lang w:val="en-US"/>
+        </w:rPr>
+        <w:t>_</w:t>
+      </w:r>
+      <w:r>
+        <w:rPr>
+          <w:b/>
+          <w:lang w:val="en-US"/>
+        </w:rPr>
+        <w:t>MONTHS</w:t>
+      </w:r>
+      <w:r>
+        <w:rPr>
+          <w:b/>
+          <w:lang w:val="en-US"/>
+        </w:rPr>
+        <w:t> </w:t>
+      </w:r>
+    </w:p>
+    <w:p>
+      <w:pPr>
+        <w:rPr>
+          <w:b/>
+          <w:lang w:val="en-US"/>
+        </w:rPr>
+      </w:pPr>
+    </w:p>
+    <w:p>
+      <w:pPr>
+        <w:ind w:firstLine="0"/>
+        <w:jc w:val="center"/>
+      </w:pPr>
+      <w:r>
+        <w:rPr>
+          <w:lang w:val="en-US"/>
+        </w:rPr>
+        <w:drawing>
+          <wp:inline distT="0" distB="0" distL="0" distR="0" wp14:anchorId="00B79B91" wp14:editId="1ED7B5A9">
+            <wp:extent cx="4826087" cy="1870363"/>
+            <wp:effectExtent l="19050" t="19050" r="12700" b="15875"/>
+            <wp:docPr id="7" name="Рисунок 7"/>
+            <wp:cNvGraphicFramePr>
+              <a:graphicFrameLocks xmlns:a="http://schemas.openxmlformats.org/drawingml/2006/main" noChangeAspect="1"/>
+            </wp:cNvGraphicFramePr>
+            <a:graphic xmlns:a="http://schemas.openxmlformats.org/drawingml/2006/main">
+              <a:graphicData uri="http://schemas.openxmlformats.org/drawingml/2006/picture">
+                <pic:pic xmlns:pic="http://schemas.openxmlformats.org/drawingml/2006/picture">
+                  <pic:nvPicPr>
+                    <pic:cNvPr id="0" name=""/>
+                    <pic:cNvPicPr/>
+                  </pic:nvPicPr>
+                  <pic:blipFill>
+                    <a:blip r:embed="rId17"/>
+                    <a:stretch>
+                      <a:fillRect/>
+                    </a:stretch>
+                  </pic:blipFill>
+                  <pic:spPr>
+                    <a:xfrm>
+                      <a:off x="0" y="0"/>
+                      <a:ext cx="4837849" cy="1874921"/>
+                    </a:xfrm>
+                    <a:prstGeom prst="rect">
+                      <a:avLst/>
+                    </a:prstGeom>
+                    <a:ln>
+                      <a:solidFill>
+                        <a:schemeClr val="accent1"/>
+                      </a:solidFill>
+                    </a:ln>
+                  </pic:spPr>
+                </pic:pic>
+              </a:graphicData>
+            </a:graphic>
+          </wp:inline>
+        </w:drawing>
+      </w:r>
+    </w:p>
+    <w:p>
+      <w:pPr>
+        <w:ind w:firstLine="0"/>
+        <w:jc w:val="center"/>
+        <w:rPr>
+          <w:lang w:val="en-US"/>
+        </w:rPr>
+      </w:pPr>
+      <w:r>
+        <w:rPr>
+          <w:lang w:val="en-US"/>
+        </w:rPr>
+        <w:t>Figure</w:t>
+      </w:r>
+      <w:r>
+        <w:rPr>
+          <w:lang w:val="en-US"/>
+        </w:rPr>
+        <w:t xml:space="preserve"> </w:t>
+      </w:r>
+      <w:r>
+        <w:rPr>
+          <w:lang w:val="en-US"/>
+        </w:rPr>
+        <w:t>3</w:t>
+      </w:r>
+      <w:r>
+        <w:rPr>
+          <w:lang w:val="en-US"/>
+        </w:rPr>
+        <w:t xml:space="preserve">.1 – Create table </w:t>
+      </w:r>
+      <w:proofErr w:type="spellStart"/>
+      <w:r>
+        <w:rPr>
+          <w:lang w:val="en-US"/>
+        </w:rPr>
+        <w:t>t_</w:t>
+      </w:r>
+      <w:r>
+        <w:rPr>
+          <w:lang w:val="en-US"/>
+        </w:rPr>
+        <w:t>months</w:t>
+      </w:r>
+      <w:proofErr w:type="spellEnd"/>
+    </w:p>
+    <w:p>
+      <w:pPr>
+        <w:ind w:firstLine="0"/>
+        <w:jc w:val="center"/>
+        <w:rPr>
+          <w:lang w:val="en-US"/>
+        </w:rPr>
+      </w:pPr>
+    </w:p>
+    <w:p>
+      <w:pPr>
+        <w:ind w:firstLine="0"/>
+        <w:jc w:val="center"/>
+      </w:pPr>
+      <w:r>
+        <w:rPr>
+          <w:lang w:val="en-US"/>
+        </w:rPr>
+        <w:drawing>
+          <wp:inline distT="0" distB="0" distL="0" distR="0" wp14:anchorId="4CD71ABE" wp14:editId="7329B653">
+            <wp:extent cx="3822412" cy="2985655"/>
+            <wp:effectExtent l="19050" t="19050" r="26035" b="24765"/>
+            <wp:docPr id="8" name="Рисунок 8"/>
+            <wp:cNvGraphicFramePr>
+              <a:graphicFrameLocks xmlns:a="http://schemas.openxmlformats.org/drawingml/2006/main" noChangeAspect="1"/>
+            </wp:cNvGraphicFramePr>
+            <a:graphic xmlns:a="http://schemas.openxmlformats.org/drawingml/2006/main">
+              <a:graphicData uri="http://schemas.openxmlformats.org/drawingml/2006/picture">
+                <pic:pic xmlns:pic="http://schemas.openxmlformats.org/drawingml/2006/picture">
+                  <pic:nvPicPr>
+                    <pic:cNvPr id="0" name=""/>
+                    <pic:cNvPicPr/>
+                  </pic:nvPicPr>
+                  <pic:blipFill>
+                    <a:blip r:embed="rId18"/>
+                    <a:stretch>
+                      <a:fillRect/>
+                    </a:stretch>
+                  </pic:blipFill>
+                  <pic:spPr>
+                    <a:xfrm>
+                      <a:off x="0" y="0"/>
+                      <a:ext cx="3823086" cy="2986182"/>
+                    </a:xfrm>
+                    <a:prstGeom prst="rect">
+                      <a:avLst/>
+                    </a:prstGeom>
+                    <a:ln>
+                      <a:solidFill>
+                        <a:schemeClr val="accent1"/>
+                      </a:solidFill>
+                    </a:ln>
+                  </pic:spPr>
+                </pic:pic>
+              </a:graphicData>
+            </a:graphic>
+          </wp:inline>
+        </w:drawing>
+      </w:r>
+    </w:p>
+    <w:p>
+      <w:pPr>
+        <w:ind w:firstLine="0"/>
+        <w:jc w:val="center"/>
+      </w:pPr>
+      <w:r>
+        <w:rPr>
+          <w:lang w:val="en-US"/>
+        </w:rPr>
+        <w:t>Figure</w:t>
+      </w:r>
+      <w:r>
+        <w:rPr>
+          <w:lang w:val="en-US"/>
+        </w:rPr>
+        <w:t xml:space="preserve"> </w:t>
+      </w:r>
+      <w:r>
+        <w:rPr>
+          <w:lang w:val="en-US"/>
+        </w:rPr>
+        <w:t>3</w:t>
+      </w:r>
+      <w:r>
+        <w:rPr>
+          <w:lang w:val="en-US"/>
+        </w:rPr>
+        <w:t>.2 – Populate table t_</w:t>
+      </w:r>
+      <w:r>
+        <w:rPr>
+          <w:lang w:val="en-US"/>
+        </w:rPr>
+        <w:t xml:space="preserve"> </w:t>
+      </w:r>
+      <w:r>
+        <w:rPr>
+          <w:lang w:val="en-US"/>
+        </w:rPr>
+        <w:t>months</w:t>
+      </w:r>
+    </w:p>
+    <w:p>
+      <w:pPr>
+        <w:ind w:firstLine="0"/>
+        <w:jc w:val="center"/>
+      </w:pPr>
+    </w:p>
+    <w:p>
+      <w:pPr>
+        <w:ind w:firstLine="0"/>
+        <w:jc w:val="center"/>
+      </w:pPr>
+      <w:r>
+        <w:rPr>
+          <w:lang w:val="en-US"/>
+        </w:rPr>
+        <w:drawing>
+          <wp:inline distT="0" distB="0" distL="0" distR="0" wp14:anchorId="22447D0C" wp14:editId="387E089B">
+            <wp:extent cx="5328173" cy="2216727"/>
+            <wp:effectExtent l="19050" t="19050" r="25400" b="12700"/>
+            <wp:docPr id="9" name="Рисунок 9"/>
+            <wp:cNvGraphicFramePr>
+              <a:graphicFrameLocks xmlns:a="http://schemas.openxmlformats.org/drawingml/2006/main" noChangeAspect="1"/>
+            </wp:cNvGraphicFramePr>
+            <a:graphic xmlns:a="http://schemas.openxmlformats.org/drawingml/2006/main">
+              <a:graphicData uri="http://schemas.openxmlformats.org/drawingml/2006/picture">
+                <pic:pic xmlns:pic="http://schemas.openxmlformats.org/drawingml/2006/picture">
+                  <pic:nvPicPr>
+                    <pic:cNvPr id="0" name=""/>
+                    <pic:cNvPicPr/>
+                  </pic:nvPicPr>
+                  <pic:blipFill>
+                    <a:blip r:embed="rId19"/>
+                    <a:stretch>
+                      <a:fillRect/>
+                    </a:stretch>
+                  </pic:blipFill>
+                  <pic:spPr>
+                    <a:xfrm>
+                      <a:off x="0" y="0"/>
+                      <a:ext cx="5334932" cy="2219539"/>
+                    </a:xfrm>
+                    <a:prstGeom prst="rect">
+                      <a:avLst/>
+                    </a:prstGeom>
+                    <a:ln>
+                      <a:solidFill>
+                        <a:schemeClr val="accent1"/>
+                      </a:solidFill>
+                    </a:ln>
+                  </pic:spPr>
+                </pic:pic>
+              </a:graphicData>
+            </a:graphic>
+          </wp:inline>
+        </w:drawing>
+      </w:r>
+    </w:p>
+    <w:p>
+      <w:pPr>
+        <w:ind w:firstLine="0"/>
+        <w:jc w:val="center"/>
+        <w:rPr>
+          <w:lang w:val="en-US"/>
+        </w:rPr>
+      </w:pPr>
+      <w:r>
+        <w:rPr>
+          <w:lang w:val="en-US"/>
+        </w:rPr>
+        <w:t>Figure</w:t>
+      </w:r>
+      <w:r>
+        <w:rPr>
+          <w:lang w:val="en-US"/>
+        </w:rPr>
+        <w:t xml:space="preserve"> </w:t>
+      </w:r>
+      <w:r>
+        <w:rPr>
+          <w:lang w:val="en-US"/>
+        </w:rPr>
+        <w:t>3</w:t>
+      </w:r>
+      <w:r>
+        <w:rPr>
+          <w:lang w:val="en-US"/>
+        </w:rPr>
+        <w:t>.3 – Select from table t_</w:t>
+      </w:r>
+      <w:r>
+        <w:rPr>
+          <w:lang w:val="en-US"/>
+        </w:rPr>
+        <w:t xml:space="preserve"> </w:t>
+      </w:r>
+      <w:r>
+        <w:rPr>
+          <w:lang w:val="en-US"/>
+        </w:rPr>
+        <w:t>months</w:t>
+      </w:r>
+    </w:p>
+    <w:p>
+      <w:pPr>
+        <w:rPr>
+          <w:lang w:val="en-US"/>
+        </w:rPr>
+      </w:pPr>
+    </w:p>
+    <w:p>
+      <w:pPr>
+        <w:rPr>
+          <w:b/>
+        </w:rPr>
+      </w:pPr>
+      <w:r>
+        <w:rPr>
+          <w:b/>
+          <w:lang w:val="en-US"/>
+        </w:rPr>
+        <w:lastRenderedPageBreak/>
+        <w:t>Task 0</w:t>
+      </w:r>
+      <w:r>
+        <w:rPr>
+          <w:b/>
+          <w:lang w:val="en-US"/>
+        </w:rPr>
+        <w:t>4</w:t>
+      </w:r>
+      <w:r>
+        <w:rPr>
+          <w:b/>
+          <w:lang w:val="en-US"/>
+        </w:rPr>
+        <w:t>: CREATE DW.T</w:t>
+      </w:r>
+      <w:r>
+        <w:rPr>
+          <w:b/>
+          <w:lang w:val="en-US"/>
+        </w:rPr>
+        <w:t>_</w:t>
+      </w:r>
+      <w:r>
+        <w:rPr>
+          <w:b/>
+          <w:lang w:val="en-US"/>
+        </w:rPr>
+        <w:t>QUARTERS</w:t>
+      </w:r>
+    </w:p>
+    <w:p>
+      <w:pPr>
+        <w:rPr>
+          <w:b/>
+        </w:rPr>
+      </w:pPr>
+    </w:p>
+    <w:p>
+      <w:pPr>
+        <w:ind w:firstLine="0"/>
+        <w:jc w:val="center"/>
+      </w:pPr>
+      <w:r>
+        <w:rPr>
+          <w:lang w:val="en-US"/>
+        </w:rPr>
+        <w:drawing>
+          <wp:inline distT="0" distB="0" distL="0" distR="0" wp14:anchorId="0B13F3E7" wp14:editId="1780A7FB">
+            <wp:extent cx="5575072" cy="1953490"/>
+            <wp:effectExtent l="19050" t="19050" r="26035" b="27940"/>
+            <wp:docPr id="10" name="Рисунок 10"/>
+            <wp:cNvGraphicFramePr>
+              <a:graphicFrameLocks xmlns:a="http://schemas.openxmlformats.org/drawingml/2006/main" noChangeAspect="1"/>
+            </wp:cNvGraphicFramePr>
+            <a:graphic xmlns:a="http://schemas.openxmlformats.org/drawingml/2006/main">
+              <a:graphicData uri="http://schemas.openxmlformats.org/drawingml/2006/picture">
+                <pic:pic xmlns:pic="http://schemas.openxmlformats.org/drawingml/2006/picture">
+                  <pic:nvPicPr>
+                    <pic:cNvPr id="0" name=""/>
+                    <pic:cNvPicPr/>
+                  </pic:nvPicPr>
+                  <pic:blipFill>
+                    <a:blip r:embed="rId20"/>
+                    <a:stretch>
+                      <a:fillRect/>
+                    </a:stretch>
+                  </pic:blipFill>
+                  <pic:spPr>
+                    <a:xfrm>
+                      <a:off x="0" y="0"/>
+                      <a:ext cx="5585881" cy="1957277"/>
+                    </a:xfrm>
+                    <a:prstGeom prst="rect">
+                      <a:avLst/>
+                    </a:prstGeom>
+                    <a:ln>
+                      <a:solidFill>
+                        <a:schemeClr val="accent1"/>
+                      </a:solidFill>
+                    </a:ln>
+                  </pic:spPr>
+                </pic:pic>
+              </a:graphicData>
+            </a:graphic>
+          </wp:inline>
+        </w:drawing>
+      </w:r>
+    </w:p>
+    <w:p>
+      <w:pPr>
+        <w:ind w:firstLine="0"/>
+        <w:jc w:val="center"/>
+        <w:rPr>
+          <w:lang w:val="en-US"/>
+        </w:rPr>
+      </w:pPr>
+      <w:r>
+        <w:rPr>
+          <w:lang w:val="en-US"/>
+        </w:rPr>
+        <w:t>Figure</w:t>
+      </w:r>
+      <w:r>
+        <w:rPr>
+          <w:lang w:val="en-US"/>
+        </w:rPr>
+        <w:t xml:space="preserve"> </w:t>
+      </w:r>
+      <w:r>
+        <w:rPr>
+          <w:lang w:val="en-US"/>
+        </w:rPr>
+        <w:t>4</w:t>
+      </w:r>
+      <w:r>
+        <w:rPr>
+          <w:lang w:val="en-US"/>
+        </w:rPr>
+        <w:t xml:space="preserve">.1 – Create table </w:t>
+      </w:r>
+      <w:proofErr w:type="spellStart"/>
+      <w:r>
+        <w:rPr>
+          <w:lang w:val="en-US"/>
+        </w:rPr>
+        <w:t>t_</w:t>
+      </w:r>
+      <w:r>
+        <w:rPr>
+          <w:lang w:val="en-US"/>
+        </w:rPr>
+        <w:t>quarters</w:t>
+      </w:r>
+      <w:proofErr w:type="spellEnd"/>
+    </w:p>
+    <w:p>
+      <w:pPr>
+        <w:ind w:firstLine="0"/>
+        <w:jc w:val="center"/>
+        <w:rPr>
+          <w:lang w:val="en-US"/>
+        </w:rPr>
+      </w:pPr>
+    </w:p>
+    <w:p>
+      <w:pPr>
+        <w:ind w:firstLine="0"/>
+        <w:jc w:val="center"/>
+      </w:pPr>
+      <w:r>
+        <w:rPr>
+          <w:lang w:val="en-US"/>
+        </w:rPr>
+        <w:drawing>
+          <wp:inline distT="0" distB="0" distL="0" distR="0" wp14:anchorId="415F0FED" wp14:editId="76F2C219">
+            <wp:extent cx="5082120" cy="3484418"/>
+            <wp:effectExtent l="19050" t="19050" r="23495" b="20955"/>
+            <wp:docPr id="11" name="Рисунок 11"/>
+            <wp:cNvGraphicFramePr>
+              <a:graphicFrameLocks xmlns:a="http://schemas.openxmlformats.org/drawingml/2006/main" noChangeAspect="1"/>
+            </wp:cNvGraphicFramePr>
+            <a:graphic xmlns:a="http://schemas.openxmlformats.org/drawingml/2006/main">
+              <a:graphicData uri="http://schemas.openxmlformats.org/drawingml/2006/picture">
+                <pic:pic xmlns:pic="http://schemas.openxmlformats.org/drawingml/2006/picture">
+                  <pic:nvPicPr>
+                    <pic:cNvPr id="0" name=""/>
+                    <pic:cNvPicPr/>
+                  </pic:nvPicPr>
+                  <pic:blipFill>
+                    <a:blip r:embed="rId21"/>
+                    <a:stretch>
+                      <a:fillRect/>
+                    </a:stretch>
+                  </pic:blipFill>
+                  <pic:spPr>
+                    <a:xfrm>
+                      <a:off x="0" y="0"/>
+                      <a:ext cx="5097265" cy="3494802"/>
+                    </a:xfrm>
+                    <a:prstGeom prst="rect">
+                      <a:avLst/>
+                    </a:prstGeom>
+                    <a:ln>
+                      <a:solidFill>
+                        <a:schemeClr val="accent1"/>
+                      </a:solidFill>
+                    </a:ln>
+                  </pic:spPr>
+                </pic:pic>
+              </a:graphicData>
+            </a:graphic>
+          </wp:inline>
+        </w:drawing>
+      </w:r>
+    </w:p>
+    <w:p>
+      <w:pPr>
+        <w:ind w:firstLine="0"/>
+        <w:jc w:val="center"/>
+      </w:pPr>
+      <w:r>
+        <w:rPr>
+          <w:lang w:val="en-US"/>
+        </w:rPr>
+        <w:t>Figure</w:t>
+      </w:r>
+      <w:r>
+        <w:rPr>
+          <w:lang w:val="en-US"/>
+        </w:rPr>
+        <w:t xml:space="preserve"> </w:t>
+      </w:r>
+      <w:r>
+        <w:rPr>
+          <w:lang w:val="en-US"/>
+        </w:rPr>
+        <w:t>4</w:t>
+      </w:r>
+      <w:r>
+        <w:rPr>
+          <w:lang w:val="en-US"/>
+        </w:rPr>
+        <w:t>.2 – Populate table t_</w:t>
+      </w:r>
+      <w:r>
+        <w:rPr>
+          <w:lang w:val="en-US"/>
+        </w:rPr>
+        <w:t xml:space="preserve"> </w:t>
+      </w:r>
+      <w:r>
+        <w:rPr>
+          <w:lang w:val="en-US"/>
+        </w:rPr>
+        <w:t>quarters</w:t>
+      </w:r>
+    </w:p>
+    <w:p>
+      <w:pPr>
+        <w:ind w:firstLine="0"/>
+        <w:jc w:val="center"/>
+      </w:pPr>
+    </w:p>
+    <w:p>
+      <w:pPr>
+        <w:ind w:firstLine="0"/>
+        <w:jc w:val="center"/>
+      </w:pPr>
+      <w:r>
+        <w:rPr>
+          <w:lang w:val="en-US"/>
+        </w:rPr>
+        <w:drawing>
+          <wp:inline distT="0" distB="0" distL="0" distR="0" wp14:anchorId="5A0D3277" wp14:editId="4755E2F6">
+            <wp:extent cx="4765963" cy="1971512"/>
+            <wp:effectExtent l="19050" t="19050" r="15875" b="10160"/>
+            <wp:docPr id="12" name="Рисунок 12"/>
+            <wp:cNvGraphicFramePr>
+              <a:graphicFrameLocks xmlns:a="http://schemas.openxmlformats.org/drawingml/2006/main" noChangeAspect="1"/>
+            </wp:cNvGraphicFramePr>
+            <a:graphic xmlns:a="http://schemas.openxmlformats.org/drawingml/2006/main">
+              <a:graphicData uri="http://schemas.openxmlformats.org/drawingml/2006/picture">
+                <pic:pic xmlns:pic="http://schemas.openxmlformats.org/drawingml/2006/picture">
+                  <pic:nvPicPr>
+                    <pic:cNvPr id="0" name=""/>
+                    <pic:cNvPicPr/>
+                  </pic:nvPicPr>
+                  <pic:blipFill>
+                    <a:blip r:embed="rId22"/>
+                    <a:stretch>
+                      <a:fillRect/>
+                    </a:stretch>
+                  </pic:blipFill>
+                  <pic:spPr>
+                    <a:xfrm>
+                      <a:off x="0" y="0"/>
+                      <a:ext cx="4783899" cy="1978931"/>
+                    </a:xfrm>
+                    <a:prstGeom prst="rect">
+                      <a:avLst/>
+                    </a:prstGeom>
+                    <a:ln>
+                      <a:solidFill>
+                        <a:schemeClr val="accent1"/>
+                      </a:solidFill>
+                    </a:ln>
+                  </pic:spPr>
+                </pic:pic>
+              </a:graphicData>
+            </a:graphic>
+          </wp:inline>
+        </w:drawing>
+      </w:r>
+    </w:p>
+    <w:p>
+      <w:pPr>
+        <w:ind w:firstLine="0"/>
+        <w:jc w:val="center"/>
+        <w:rPr>
+          <w:lang w:val="en-US"/>
+        </w:rPr>
+      </w:pPr>
+      <w:r>
+        <w:rPr>
+          <w:lang w:val="en-US"/>
+        </w:rPr>
+        <w:t>Figure</w:t>
+      </w:r>
+      <w:r>
+        <w:rPr>
+          <w:lang w:val="en-US"/>
+        </w:rPr>
+        <w:t xml:space="preserve"> </w:t>
+      </w:r>
+      <w:r>
+        <w:rPr>
+          <w:lang w:val="en-US"/>
+        </w:rPr>
+        <w:t>4</w:t>
+      </w:r>
+      <w:r>
+        <w:rPr>
+          <w:lang w:val="en-US"/>
+        </w:rPr>
+        <w:t xml:space="preserve">.3 – Select from table </w:t>
+      </w:r>
+      <w:proofErr w:type="spellStart"/>
+      <w:r>
+        <w:rPr>
+          <w:lang w:val="en-US"/>
+        </w:rPr>
+        <w:t>t</w:t>
+      </w:r>
+      <w:proofErr w:type="spellEnd"/>
+      <w:r>
+        <w:rPr>
+          <w:lang w:val="en-US"/>
+        </w:rPr>
+        <w:t>_</w:t>
+      </w:r>
+      <w:r>
+        <w:rPr>
+          <w:lang w:val="en-US"/>
+        </w:rPr>
+        <w:t xml:space="preserve"> </w:t>
+      </w:r>
+      <w:r>
+        <w:rPr>
+          <w:lang w:val="en-US"/>
+        </w:rPr>
+        <w:t>quarters</w:t>
+      </w:r>
+    </w:p>
+    <w:p>
+      <w:pPr>
+        <w:rPr>
+          <w:b/>
+          <w:lang w:val="en-US"/>
+        </w:rPr>
+      </w:pPr>
+      <w:r>
+        <w:rPr>
+          <w:b/>
+          <w:lang w:val="en-US"/>
+        </w:rPr>
+        <w:lastRenderedPageBreak/>
+        <w:t>Task 0</w:t>
+      </w:r>
+      <w:r>
+        <w:rPr>
+          <w:b/>
+          <w:lang w:val="en-US"/>
+        </w:rPr>
+        <w:t>5</w:t>
+      </w:r>
+      <w:r>
+        <w:rPr>
+          <w:b/>
+          <w:lang w:val="en-US"/>
+        </w:rPr>
+        <w:t>: CREATE DW.T</w:t>
+      </w:r>
+      <w:r>
+        <w:rPr>
+          <w:b/>
+          <w:lang w:val="en-US"/>
+        </w:rPr>
+        <w:t>_</w:t>
+      </w:r>
+      <w:r>
+        <w:rPr>
+          <w:b/>
+          <w:lang w:val="en-US"/>
+        </w:rPr>
+        <w:t>YEARS</w:t>
+      </w:r>
+    </w:p>
+    <w:p>
+      <w:pPr>
+        <w:rPr>
+          <w:b/>
+          <w:lang w:val="en-US"/>
+        </w:rPr>
+      </w:pPr>
+    </w:p>
+    <w:p>
+      <w:pPr>
+        <w:ind w:firstLine="0"/>
+        <w:jc w:val="center"/>
+      </w:pPr>
+      <w:r>
+        <w:rPr>
+          <w:lang w:val="en-US"/>
+        </w:rPr>
+        <w:drawing>
+          <wp:inline distT="0" distB="0" distL="0" distR="0" wp14:anchorId="24A9BE89" wp14:editId="1EFF636A">
+            <wp:extent cx="4570178" cy="1733922"/>
+            <wp:effectExtent l="19050" t="19050" r="20955" b="19050"/>
+            <wp:docPr id="13" name="Рисунок 13"/>
+            <wp:cNvGraphicFramePr>
+              <a:graphicFrameLocks xmlns:a="http://schemas.openxmlformats.org/drawingml/2006/main" noChangeAspect="1"/>
+            </wp:cNvGraphicFramePr>
+            <a:graphic xmlns:a="http://schemas.openxmlformats.org/drawingml/2006/main">
+              <a:graphicData uri="http://schemas.openxmlformats.org/drawingml/2006/picture">
+                <pic:pic xmlns:pic="http://schemas.openxmlformats.org/drawingml/2006/picture">
+                  <pic:nvPicPr>
+                    <pic:cNvPr id="0" name=""/>
+                    <pic:cNvPicPr/>
+                  </pic:nvPicPr>
+                  <pic:blipFill>
+                    <a:blip r:embed="rId23"/>
+                    <a:stretch>
+                      <a:fillRect/>
+                    </a:stretch>
+                  </pic:blipFill>
+                  <pic:spPr>
+                    <a:xfrm>
+                      <a:off x="0" y="0"/>
+                      <a:ext cx="4591570" cy="1742038"/>
+                    </a:xfrm>
+                    <a:prstGeom prst="rect">
+                      <a:avLst/>
+                    </a:prstGeom>
+                    <a:ln>
+                      <a:solidFill>
+                        <a:schemeClr val="accent1"/>
+                      </a:solidFill>
+                    </a:ln>
+                  </pic:spPr>
+                </pic:pic>
+              </a:graphicData>
+            </a:graphic>
+          </wp:inline>
+        </w:drawing>
+      </w:r>
+    </w:p>
+    <w:p>
+      <w:pPr>
+        <w:ind w:firstLine="0"/>
+        <w:jc w:val="center"/>
+        <w:rPr>
+          <w:lang w:val="en-US"/>
+        </w:rPr>
+      </w:pPr>
+      <w:r>
+        <w:rPr>
+          <w:lang w:val="en-US"/>
+        </w:rPr>
+        <w:t>Figure</w:t>
+      </w:r>
+      <w:r>
+        <w:rPr>
+          <w:lang w:val="en-US"/>
+        </w:rPr>
+        <w:t xml:space="preserve"> </w:t>
+      </w:r>
+      <w:r>
+        <w:rPr>
+          <w:lang w:val="en-US"/>
+        </w:rPr>
+        <w:t>5</w:t>
+      </w:r>
+      <w:r>
+        <w:rPr>
+          <w:lang w:val="en-US"/>
+        </w:rPr>
+        <w:t xml:space="preserve">.1 – Create table </w:t>
+      </w:r>
+      <w:proofErr w:type="spellStart"/>
+      <w:r>
+        <w:rPr>
+          <w:lang w:val="en-US"/>
+        </w:rPr>
+        <w:t>t_</w:t>
+      </w:r>
+      <w:r>
+        <w:rPr>
+          <w:lang w:val="en-US"/>
+        </w:rPr>
+        <w:t>years</w:t>
+      </w:r>
+      <w:proofErr w:type="spellEnd"/>
+    </w:p>
+    <w:p>
+      <w:pPr>
+        <w:ind w:firstLine="0"/>
+        <w:jc w:val="center"/>
+        <w:rPr>
+          <w:lang w:val="en-US"/>
+        </w:rPr>
+      </w:pPr>
+    </w:p>
+    <w:p>
+      <w:pPr>
+        <w:ind w:firstLine="0"/>
+        <w:jc w:val="center"/>
+      </w:pPr>
+      <w:r>
+        <w:rPr>
+          <w:lang w:val="en-US"/>
+        </w:rPr>
+        <w:drawing>
+          <wp:inline distT="0" distB="0" distL="0" distR="0" wp14:anchorId="54A98055" wp14:editId="05AD28EE">
+            <wp:extent cx="3094292" cy="2935252"/>
+            <wp:effectExtent l="19050" t="19050" r="11430" b="17780"/>
+            <wp:docPr id="14" name="Рисунок 14"/>
+            <wp:cNvGraphicFramePr>
+              <a:graphicFrameLocks xmlns:a="http://schemas.openxmlformats.org/drawingml/2006/main" noChangeAspect="1"/>
+            </wp:cNvGraphicFramePr>
+            <a:graphic xmlns:a="http://schemas.openxmlformats.org/drawingml/2006/main">
+              <a:graphicData uri="http://schemas.openxmlformats.org/drawingml/2006/picture">
+                <pic:pic xmlns:pic="http://schemas.openxmlformats.org/drawingml/2006/picture">
+                  <pic:nvPicPr>
+                    <pic:cNvPr id="0" name=""/>
+                    <pic:cNvPicPr/>
+                  </pic:nvPicPr>
+                  <pic:blipFill>
+                    <a:blip r:embed="rId24"/>
+                    <a:stretch>
+                      <a:fillRect/>
+                    </a:stretch>
+                  </pic:blipFill>
+                  <pic:spPr>
+                    <a:xfrm>
+                      <a:off x="0" y="0"/>
+                      <a:ext cx="3102007" cy="2942571"/>
+                    </a:xfrm>
+                    <a:prstGeom prst="rect">
+                      <a:avLst/>
+                    </a:prstGeom>
+                    <a:ln>
+                      <a:solidFill>
+                        <a:schemeClr val="accent1"/>
+                      </a:solidFill>
+                    </a:ln>
+                  </pic:spPr>
+                </pic:pic>
+              </a:graphicData>
+            </a:graphic>
+          </wp:inline>
+        </w:drawing>
+      </w:r>
+    </w:p>
+    <w:p>
+      <w:pPr>
+        <w:ind w:firstLine="0"/>
+        <w:jc w:val="center"/>
+        <w:rPr>
+          <w:lang w:val="en-US"/>
+        </w:rPr>
+      </w:pPr>
+      <w:r>
+        <w:rPr>
+          <w:lang w:val="en-US"/>
+        </w:rPr>
+        <w:t>Figure</w:t>
+      </w:r>
+      <w:r>
+        <w:rPr>
+          <w:lang w:val="en-US"/>
+        </w:rPr>
+        <w:t xml:space="preserve"> </w:t>
+      </w:r>
+      <w:r>
+        <w:rPr>
+          <w:lang w:val="en-US"/>
+        </w:rPr>
+        <w:t>5</w:t>
+      </w:r>
+      <w:r>
+        <w:rPr>
+          <w:lang w:val="en-US"/>
+        </w:rPr>
+        <w:t>.2 – Populate table t_</w:t>
+      </w:r>
+      <w:r>
+        <w:rPr>
+          <w:lang w:val="en-US"/>
+        </w:rPr>
+        <w:t xml:space="preserve"> </w:t>
+      </w:r>
+      <w:r>
+        <w:rPr>
+          <w:lang w:val="en-US"/>
+        </w:rPr>
+        <w:t>years</w:t>
+      </w:r>
+    </w:p>
+    <w:p>
+      <w:pPr>
+        <w:ind w:firstLine="0"/>
+        <w:jc w:val="center"/>
+        <w:rPr>
+          <w:lang w:val="en-US"/>
+        </w:rPr>
+      </w:pPr>
+    </w:p>
+    <w:p>
+      <w:pPr>
+        <w:ind w:firstLine="0"/>
+        <w:jc w:val="center"/>
+      </w:pPr>
+      <w:r>
+        <w:rPr>
+          <w:lang w:val="en-US"/>
+        </w:rPr>
+        <w:drawing>
+          <wp:inline distT="0" distB="0" distL="0" distR="0" wp14:anchorId="5F07E316" wp14:editId="4C9FBEC6">
+            <wp:extent cx="4163291" cy="2449676"/>
+            <wp:effectExtent l="19050" t="19050" r="27940" b="27305"/>
+            <wp:docPr id="15" name="Рисунок 15"/>
+            <wp:cNvGraphicFramePr>
+              <a:graphicFrameLocks xmlns:a="http://schemas.openxmlformats.org/drawingml/2006/main" noChangeAspect="1"/>
+            </wp:cNvGraphicFramePr>
+            <a:graphic xmlns:a="http://schemas.openxmlformats.org/drawingml/2006/main">
+              <a:graphicData uri="http://schemas.openxmlformats.org/drawingml/2006/picture">
+                <pic:pic xmlns:pic="http://schemas.openxmlformats.org/drawingml/2006/picture">
+                  <pic:nvPicPr>
+                    <pic:cNvPr id="0" name=""/>
+                    <pic:cNvPicPr/>
+                  </pic:nvPicPr>
+                  <pic:blipFill>
+                    <a:blip r:embed="rId25"/>
+                    <a:stretch>
+                      <a:fillRect/>
+                    </a:stretch>
+                  </pic:blipFill>
+                  <pic:spPr>
+                    <a:xfrm>
+                      <a:off x="0" y="0"/>
+                      <a:ext cx="4161067" cy="2448367"/>
+                    </a:xfrm>
+                    <a:prstGeom prst="rect">
+                      <a:avLst/>
+                    </a:prstGeom>
+                    <a:ln>
+                      <a:solidFill>
+                        <a:schemeClr val="accent1"/>
+                      </a:solidFill>
+                    </a:ln>
+                  </pic:spPr>
+                </pic:pic>
+              </a:graphicData>
+            </a:graphic>
+          </wp:inline>
+        </w:drawing>
+      </w:r>
+    </w:p>
+    <w:p>
+      <w:pPr>
+        <w:ind w:firstLine="0"/>
+        <w:jc w:val="center"/>
+        <w:rPr>
+          <w:lang w:val="en-US"/>
+        </w:rPr>
+      </w:pPr>
+      <w:r>
+        <w:rPr>
+          <w:lang w:val="en-US"/>
+        </w:rPr>
+        <w:t>Figure</w:t>
+      </w:r>
+      <w:r>
+        <w:rPr>
+          <w:lang w:val="en-US"/>
+        </w:rPr>
+        <w:t xml:space="preserve"> </w:t>
+      </w:r>
+      <w:r>
+        <w:rPr>
+          <w:lang w:val="en-US"/>
+        </w:rPr>
+        <w:t>5</w:t>
+      </w:r>
+      <w:r>
+        <w:rPr>
+          <w:lang w:val="en-US"/>
+        </w:rPr>
+        <w:t>.3 – Select from table t_</w:t>
+      </w:r>
+      <w:r>
+        <w:rPr>
+          <w:lang w:val="en-US"/>
+        </w:rPr>
+        <w:t xml:space="preserve"> </w:t>
+      </w:r>
+      <w:r>
+        <w:rPr>
+          <w:lang w:val="en-US"/>
+        </w:rPr>
+        <w:t>years</w:t>
+      </w:r>
+    </w:p>
+    <w:p>
+      <w:pPr>
+        <w:rPr>
+          <w:lang w:val="en-US"/>
+        </w:rPr>
+      </w:pPr>
+    </w:p>
+    <w:p>
+      <w:pPr>
+        <w:ind w:firstLine="0"/>
+        <w:jc w:val="center"/>
+      </w:pPr>
+      <w:r>
+        <w:rPr>
+          <w:noProof/>
+          <w:lang w:eastAsia="ru-RU"/>
+        </w:rPr>
+        <w:lastRenderedPageBreak/>
+        <w:drawing>
+          <wp:inline distT="0" distB="0" distL="0" distR="0" wp14:anchorId="4D729B86" wp14:editId="40C541F1">
+            <wp:extent cx="5565895" cy="3241963"/>
+            <wp:effectExtent l="19050" t="19050" r="15875" b="15875"/>
+            <wp:docPr id="16" name="Рисунок 16"/>
+            <wp:cNvGraphicFramePr>
+              <a:graphicFrameLocks xmlns:a="http://schemas.openxmlformats.org/drawingml/2006/main" noChangeAspect="1"/>
+            </wp:cNvGraphicFramePr>
+            <a:graphic xmlns:a="http://schemas.openxmlformats.org/drawingml/2006/main">
+              <a:graphicData uri="http://schemas.openxmlformats.org/drawingml/2006/picture">
+                <pic:pic xmlns:pic="http://schemas.openxmlformats.org/drawingml/2006/picture">
+                  <pic:nvPicPr>
+                    <pic:cNvPr id="0" name="photo_2022-07-22_23-12-10.jpg"/>
+                    <pic:cNvPicPr/>
+                  </pic:nvPicPr>
+                  <pic:blipFill>
+                    <a:blip r:embed="rId26">
+                      <a:extLst>
+                        <a:ext uri="{28A0092B-C50C-407E-A947-70E740481C1C}">
+                          <a14:useLocalDpi xmlns:a14="http://schemas.microsoft.com/office/drawing/2010/main" val="0"/>
+                        </a:ext>
+                      </a:extLst>
+                    </a:blip>
+                    <a:stretch>
+                      <a:fillRect/>
+                    </a:stretch>
+                  </pic:blipFill>
+                  <pic:spPr>
+                    <a:xfrm>
+                      <a:off x="0" y="0"/>
+                      <a:ext cx="5565895" cy="3241963"/>
+                    </a:xfrm>
+                    <a:prstGeom prst="rect">
+                      <a:avLst/>
+                    </a:prstGeom>
+                    <a:ln>
+                      <a:solidFill>
+                        <a:schemeClr val="accent1"/>
+                      </a:solidFill>
+                    </a:ln>
+                  </pic:spPr>
+                </pic:pic>
+              </a:graphicData>
+            </a:graphic>
+          </wp:inline>
+        </w:drawing>
+      </w:r>
+    </w:p>
+    <w:p>
+      <w:pPr>
+        <w:ind w:firstLine="0"/>
+        <w:jc w:val="center"/>
+      </w:pPr>
+      <w:r>
+        <w:rPr>
+          <w:lang w:val="en-US"/>
+        </w:rPr>
+        <w:t>Figure – General Physical Diagram</w:t>
+      </w:r>
     </w:p>
     <w:sectPr>
       <w:pgSz w:w="11906" w:h="16838"/>
@@ -1031,7 +3406,7 @@
   <w:style w:type="paragraph" w:default="1" w:styleId="a">
     <w:name w:val="Normal"/>
     <w:qFormat/>
-    <w:rsid w:val="00D6228B"/>
+    <w:rsid w:val="00D125E1"/>
     <w:pPr>
       <w:spacing w:after="0"/>
       <w:ind w:firstLine="709"/>
@@ -1256,6 +3631,17 @@
       <w:sz w:val="28"/>
     </w:rPr>
   </w:style>
+  <w:style w:type="character" w:styleId="a8">
+    <w:name w:val="Hyperlink"/>
+    <w:basedOn w:val="a0"/>
+    <w:uiPriority w:val="99"/>
+    <w:unhideWhenUsed/>
+    <w:rsid w:val="00D125E1"/>
+    <w:rPr>
+      <w:color w:val="0000FF" w:themeColor="hyperlink"/>
+      <w:u w:val="single"/>
+    </w:rPr>
+  </w:style>
 </w:styles>
 </file>
 
@@ -1418,7 +3804,7 @@
   <w:style w:type="paragraph" w:default="1" w:styleId="a">
     <w:name w:val="Normal"/>
     <w:qFormat/>
-    <w:rsid w:val="00D6228B"/>
+    <w:rsid w:val="00D125E1"/>
     <w:pPr>
       <w:spacing w:after="0"/>
       <w:ind w:firstLine="709"/>
@@ -1641,6 +4027,17 @@
     <w:rPr>
       <w:rFonts w:ascii="Times New Roman" w:hAnsi="Times New Roman"/>
       <w:sz w:val="28"/>
+    </w:rPr>
+  </w:style>
+  <w:style w:type="character" w:styleId="a8">
+    <w:name w:val="Hyperlink"/>
+    <w:basedOn w:val="a0"/>
+    <w:uiPriority w:val="99"/>
+    <w:unhideWhenUsed/>
+    <w:rsid w:val="00D125E1"/>
+    <w:rPr>
+      <w:color w:val="0000FF" w:themeColor="hyperlink"/>
+      <w:u w:val="single"/>
     </w:rPr>
   </w:style>
 </w:styles>

</xml_diff>